<commit_message>
Datos est 2 y Respues pregunta 4 y 5
</commit_message>
<xml_diff>
--- a/Docs/Observaciones-Lab 4.docx
+++ b/Docs/Observaciones-Lab 4.docx
@@ -2671,6 +2671,13 @@
                 <w:color w:val="000000"/>
               </w:rPr>
             </w:pPr>
+            <w:r>
+              <w:rPr>
+                <w:rFonts w:ascii="Dax-Regular" w:eastAsia="Times New Roman" w:hAnsi="Dax-Regular" w:cs="Calibri"/>
+                <w:color w:val="000000"/>
+              </w:rPr>
+              <w:t>366</w:t>
+            </w:r>
           </w:p>
         </w:tc>
         <w:tc>
@@ -2694,6 +2701,13 @@
                 <w:color w:val="000000"/>
               </w:rPr>
             </w:pPr>
+            <w:r>
+              <w:rPr>
+                <w:rFonts w:ascii="Dax-Regular" w:eastAsia="Times New Roman" w:hAnsi="Dax-Regular" w:cs="Calibri"/>
+                <w:color w:val="000000"/>
+              </w:rPr>
+              <w:t>93</w:t>
+            </w:r>
           </w:p>
         </w:tc>
         <w:tc>
@@ -2717,6 +2731,13 @@
                 <w:color w:val="000000"/>
               </w:rPr>
             </w:pPr>
+            <w:r>
+              <w:rPr>
+                <w:rFonts w:ascii="Dax-Regular" w:eastAsia="Times New Roman" w:hAnsi="Dax-Regular" w:cs="Calibri"/>
+                <w:color w:val="000000"/>
+              </w:rPr>
+              <w:t>26</w:t>
+            </w:r>
           </w:p>
         </w:tc>
         <w:tc>
@@ -2740,6 +2761,13 @@
                 <w:color w:val="000000"/>
               </w:rPr>
             </w:pPr>
+            <w:r>
+              <w:rPr>
+                <w:rFonts w:ascii="Dax-Regular" w:eastAsia="Times New Roman" w:hAnsi="Dax-Regular" w:cs="Calibri"/>
+                <w:color w:val="000000"/>
+              </w:rPr>
+              <w:t>20</w:t>
+            </w:r>
           </w:p>
         </w:tc>
         <w:tc>
@@ -2763,6 +2791,13 @@
                 <w:color w:val="000000"/>
               </w:rPr>
             </w:pPr>
+            <w:r>
+              <w:rPr>
+                <w:rFonts w:ascii="Dax-Regular" w:eastAsia="Times New Roman" w:hAnsi="Dax-Regular" w:cs="Calibri"/>
+                <w:color w:val="000000"/>
+              </w:rPr>
+              <w:t>0</w:t>
+            </w:r>
           </w:p>
         </w:tc>
       </w:tr>
@@ -2823,6 +2858,13 @@
                 <w:color w:val="000000"/>
               </w:rPr>
             </w:pPr>
+            <w:r>
+              <w:rPr>
+                <w:rFonts w:ascii="Dax-Regular" w:eastAsia="Times New Roman" w:hAnsi="Dax-Regular" w:cs="Calibri"/>
+                <w:color w:val="000000"/>
+              </w:rPr>
+              <w:t>736</w:t>
+            </w:r>
           </w:p>
         </w:tc>
         <w:tc>
@@ -2846,6 +2888,13 @@
                 <w:color w:val="000000"/>
               </w:rPr>
             </w:pPr>
+            <w:r>
+              <w:rPr>
+                <w:rFonts w:ascii="Dax-Regular" w:eastAsia="Times New Roman" w:hAnsi="Dax-Regular" w:cs="Calibri"/>
+                <w:color w:val="000000"/>
+              </w:rPr>
+              <w:t>749</w:t>
+            </w:r>
           </w:p>
         </w:tc>
         <w:tc>
@@ -2869,6 +2918,20 @@
                 <w:color w:val="000000"/>
               </w:rPr>
             </w:pPr>
+            <w:r>
+              <w:rPr>
+                <w:rFonts w:ascii="Dax-Regular" w:eastAsia="Times New Roman" w:hAnsi="Dax-Regular" w:cs="Calibri"/>
+                <w:color w:val="000000"/>
+              </w:rPr>
+              <w:t>9</w:t>
+            </w:r>
+            <w:r>
+              <w:rPr>
+                <w:rFonts w:ascii="Dax-Regular" w:eastAsia="Times New Roman" w:hAnsi="Dax-Regular" w:cs="Calibri"/>
+                <w:color w:val="000000"/>
+              </w:rPr>
+              <w:t>3</w:t>
+            </w:r>
           </w:p>
         </w:tc>
         <w:tc>
@@ -2892,6 +2955,20 @@
                 <w:color w:val="000000"/>
               </w:rPr>
             </w:pPr>
+            <w:r>
+              <w:rPr>
+                <w:rFonts w:ascii="Dax-Regular" w:eastAsia="Times New Roman" w:hAnsi="Dax-Regular" w:cs="Calibri"/>
+                <w:color w:val="000000"/>
+              </w:rPr>
+              <w:t>7</w:t>
+            </w:r>
+            <w:r>
+              <w:rPr>
+                <w:rFonts w:ascii="Dax-Regular" w:eastAsia="Times New Roman" w:hAnsi="Dax-Regular" w:cs="Calibri"/>
+                <w:color w:val="000000"/>
+              </w:rPr>
+              <w:t>3</w:t>
+            </w:r>
           </w:p>
         </w:tc>
         <w:tc>
@@ -2915,6 +2992,13 @@
                 <w:color w:val="000000"/>
               </w:rPr>
             </w:pPr>
+            <w:r>
+              <w:rPr>
+                <w:rFonts w:ascii="Dax-Regular" w:eastAsia="Times New Roman" w:hAnsi="Dax-Regular" w:cs="Calibri"/>
+                <w:color w:val="000000"/>
+              </w:rPr>
+              <w:t>15</w:t>
+            </w:r>
           </w:p>
         </w:tc>
       </w:tr>
@@ -3260,6 +3344,13 @@
                 <w:color w:val="000000"/>
               </w:rPr>
             </w:pPr>
+            <w:r>
+              <w:rPr>
+                <w:rFonts w:ascii="Dax-Regular" w:eastAsia="Times New Roman" w:hAnsi="Dax-Regular" w:cs="Calibri"/>
+                <w:color w:val="000000"/>
+              </w:rPr>
+              <w:t>366</w:t>
+            </w:r>
           </w:p>
         </w:tc>
         <w:tc>
@@ -3283,6 +3374,13 @@
                 <w:color w:val="000000"/>
               </w:rPr>
             </w:pPr>
+            <w:r>
+              <w:rPr>
+                <w:rFonts w:ascii="Dax-Regular" w:eastAsia="Times New Roman" w:hAnsi="Dax-Regular" w:cs="Calibri"/>
+                <w:color w:val="000000"/>
+              </w:rPr>
+              <w:t>100</w:t>
+            </w:r>
           </w:p>
         </w:tc>
         <w:tc>
@@ -3306,6 +3404,13 @@
                 <w:color w:val="000000"/>
               </w:rPr>
             </w:pPr>
+            <w:r>
+              <w:rPr>
+                <w:rFonts w:ascii="Dax-Regular" w:eastAsia="Times New Roman" w:hAnsi="Dax-Regular" w:cs="Calibri"/>
+                <w:color w:val="000000"/>
+              </w:rPr>
+              <w:t>20</w:t>
+            </w:r>
           </w:p>
         </w:tc>
         <w:tc>
@@ -3329,6 +3434,13 @@
                 <w:color w:val="000000"/>
               </w:rPr>
             </w:pPr>
+            <w:r>
+              <w:rPr>
+                <w:rFonts w:ascii="Dax-Regular" w:eastAsia="Times New Roman" w:hAnsi="Dax-Regular" w:cs="Calibri"/>
+                <w:color w:val="000000"/>
+              </w:rPr>
+              <w:t>15</w:t>
+            </w:r>
           </w:p>
         </w:tc>
         <w:tc>
@@ -3352,6 +3464,13 @@
                 <w:color w:val="000000"/>
               </w:rPr>
             </w:pPr>
+            <w:r>
+              <w:rPr>
+                <w:rFonts w:ascii="Dax-Regular" w:eastAsia="Times New Roman" w:hAnsi="Dax-Regular" w:cs="Calibri"/>
+                <w:color w:val="000000"/>
+              </w:rPr>
+              <w:t>5.2</w:t>
+            </w:r>
           </w:p>
         </w:tc>
       </w:tr>
@@ -3412,6 +3531,20 @@
                 <w:color w:val="000000"/>
               </w:rPr>
             </w:pPr>
+            <w:r>
+              <w:rPr>
+                <w:rFonts w:ascii="Dax-Regular" w:eastAsia="Times New Roman" w:hAnsi="Dax-Regular" w:cs="Calibri"/>
+                <w:color w:val="000000"/>
+              </w:rPr>
+              <w:t>73</w:t>
+            </w:r>
+            <w:r>
+              <w:rPr>
+                <w:rFonts w:ascii="Dax-Regular" w:eastAsia="Times New Roman" w:hAnsi="Dax-Regular" w:cs="Calibri"/>
+                <w:color w:val="000000"/>
+              </w:rPr>
+              <w:t>0</w:t>
+            </w:r>
           </w:p>
         </w:tc>
         <w:tc>
@@ -3435,6 +3568,13 @@
                 <w:color w:val="000000"/>
               </w:rPr>
             </w:pPr>
+            <w:r>
+              <w:rPr>
+                <w:rFonts w:ascii="Dax-Regular" w:eastAsia="Times New Roman" w:hAnsi="Dax-Regular" w:cs="Calibri"/>
+                <w:color w:val="000000"/>
+              </w:rPr>
+              <w:t>750</w:t>
+            </w:r>
           </w:p>
         </w:tc>
         <w:tc>
@@ -3458,6 +3598,13 @@
                 <w:color w:val="000000"/>
               </w:rPr>
             </w:pPr>
+            <w:r>
+              <w:rPr>
+                <w:rFonts w:ascii="Dax-Regular" w:eastAsia="Times New Roman" w:hAnsi="Dax-Regular" w:cs="Calibri"/>
+                <w:color w:val="000000"/>
+              </w:rPr>
+              <w:t>72</w:t>
+            </w:r>
           </w:p>
         </w:tc>
         <w:tc>
@@ -3481,6 +3628,13 @@
                 <w:color w:val="000000"/>
               </w:rPr>
             </w:pPr>
+            <w:r>
+              <w:rPr>
+                <w:rFonts w:ascii="Dax-Regular" w:eastAsia="Times New Roman" w:hAnsi="Dax-Regular" w:cs="Calibri"/>
+                <w:color w:val="000000"/>
+              </w:rPr>
+              <w:t>98</w:t>
+            </w:r>
           </w:p>
         </w:tc>
         <w:tc>
@@ -3504,6 +3658,13 @@
                 <w:color w:val="000000"/>
               </w:rPr>
             </w:pPr>
+            <w:r>
+              <w:rPr>
+                <w:rFonts w:ascii="Dax-Regular" w:eastAsia="Times New Roman" w:hAnsi="Dax-Regular" w:cs="Calibri"/>
+                <w:color w:val="000000"/>
+              </w:rPr>
+              <w:t>15</w:t>
+            </w:r>
           </w:p>
         </w:tc>
       </w:tr>
@@ -3706,6 +3867,13 @@
                 <w:lang w:val="es-419"/>
               </w:rPr>
             </w:pPr>
+            <w:r>
+              <w:rPr>
+                <w:rFonts w:ascii="Dax-Regular" w:hAnsi="Dax-Regular"/>
+                <w:lang w:val="es-419"/>
+              </w:rPr>
+              <w:t>749</w:t>
+            </w:r>
           </w:p>
         </w:tc>
         <w:tc>
@@ -3721,6 +3889,13 @@
                 <w:lang w:val="es-419"/>
               </w:rPr>
             </w:pPr>
+            <w:r>
+              <w:rPr>
+                <w:rFonts w:ascii="Dax-Regular" w:hAnsi="Dax-Regular"/>
+                <w:lang w:val="es-419"/>
+              </w:rPr>
+              <w:t>750</w:t>
+            </w:r>
           </w:p>
         </w:tc>
       </w:tr>
@@ -3774,6 +3949,20 @@
                 <w:lang w:val="es-419"/>
               </w:rPr>
             </w:pPr>
+            <w:r>
+              <w:rPr>
+                <w:rFonts w:ascii="Dax-Regular" w:hAnsi="Dax-Regular"/>
+                <w:lang w:val="es-419"/>
+              </w:rPr>
+              <w:t>9</w:t>
+            </w:r>
+            <w:r>
+              <w:rPr>
+                <w:rFonts w:ascii="Dax-Regular" w:hAnsi="Dax-Regular"/>
+                <w:lang w:val="es-419"/>
+              </w:rPr>
+              <w:t>3</w:t>
+            </w:r>
           </w:p>
         </w:tc>
         <w:tc>
@@ -3789,6 +3978,13 @@
                 <w:lang w:val="es-419"/>
               </w:rPr>
             </w:pPr>
+            <w:r>
+              <w:rPr>
+                <w:rFonts w:ascii="Dax-Regular" w:hAnsi="Dax-Regular"/>
+                <w:lang w:val="es-419"/>
+              </w:rPr>
+              <w:t>72</w:t>
+            </w:r>
           </w:p>
         </w:tc>
       </w:tr>
@@ -3839,6 +4035,13 @@
                 <w:lang w:val="es-419"/>
               </w:rPr>
             </w:pPr>
+            <w:r>
+              <w:rPr>
+                <w:rFonts w:ascii="Dax-Regular" w:hAnsi="Dax-Regular"/>
+                <w:lang w:val="es-419"/>
+              </w:rPr>
+              <w:t>15</w:t>
+            </w:r>
           </w:p>
         </w:tc>
         <w:tc>
@@ -3855,6 +4058,13 @@
                 <w:lang w:val="es-419"/>
               </w:rPr>
             </w:pPr>
+            <w:r>
+              <w:rPr>
+                <w:rFonts w:ascii="Dax-Regular" w:hAnsi="Dax-Regular"/>
+                <w:lang w:val="es-419"/>
+              </w:rPr>
+              <w:t>15</w:t>
+            </w:r>
           </w:p>
         </w:tc>
       </w:tr>
@@ -3905,6 +4115,13 @@
                 <w:lang w:val="es-419"/>
               </w:rPr>
             </w:pPr>
+            <w:r>
+              <w:rPr>
+                <w:rFonts w:ascii="Dax-Regular" w:hAnsi="Dax-Regular"/>
+                <w:lang w:val="es-419"/>
+              </w:rPr>
+              <w:t>73</w:t>
+            </w:r>
           </w:p>
         </w:tc>
         <w:tc>
@@ -3921,6 +4138,13 @@
                 <w:lang w:val="es-419"/>
               </w:rPr>
             </w:pPr>
+            <w:r>
+              <w:rPr>
+                <w:rFonts w:ascii="Dax-Regular" w:hAnsi="Dax-Regular"/>
+                <w:lang w:val="es-419"/>
+              </w:rPr>
+              <w:t>98</w:t>
+            </w:r>
           </w:p>
         </w:tc>
       </w:tr>
@@ -4090,6 +4314,39 @@
     </w:p>
     <w:p>
       <w:pPr>
+        <w:spacing w:after="0"/>
+        <w:jc w:val="both"/>
+        <w:rPr>
+          <w:lang w:val="es-419"/>
+        </w:rPr>
+      </w:pPr>
+    </w:p>
+    <w:p>
+      <w:pPr>
+        <w:spacing w:after="0"/>
+        <w:jc w:val="both"/>
+        <w:rPr>
+          <w:lang w:val="es-419"/>
+        </w:rPr>
+      </w:pPr>
+      <w:r>
+        <w:rPr>
+          <w:lang w:val="es-419"/>
+        </w:rPr>
+        <w:t>A nivel general la estructura mas eficiente es la LINKED LIST en la mayoria de ordenamientos.</w:t>
+      </w:r>
+    </w:p>
+    <w:p>
+      <w:pPr>
+        <w:spacing w:after="0"/>
+        <w:jc w:val="both"/>
+        <w:rPr>
+          <w:lang w:val="es-419"/>
+        </w:rPr>
+      </w:pPr>
+    </w:p>
+    <w:p>
+      <w:pPr>
         <w:pStyle w:val="Prrafodelista"/>
         <w:numPr>
           <w:ilvl w:val="0"/>
@@ -4180,6 +4437,111 @@
           <w:lang w:val="es-419"/>
         </w:rPr>
       </w:pPr>
+      <w:r>
+        <w:rPr>
+          <w:noProof w:val="0"/>
+          <w:lang w:val="es-419"/>
+        </w:rPr>
+        <w:t>De menor a mayor eficiencia esta:</w:t>
+      </w:r>
+    </w:p>
+    <w:p>
+      <w:pPr>
+        <w:rPr>
+          <w:noProof w:val="0"/>
+          <w:lang w:val="es-419"/>
+        </w:rPr>
+      </w:pPr>
+    </w:p>
+    <w:p>
+      <w:pPr>
+        <w:pStyle w:val="Prrafodelista"/>
+        <w:numPr>
+          <w:ilvl w:val="0"/>
+          <w:numId w:val="11"/>
+        </w:numPr>
+        <w:rPr>
+          <w:lang w:val="es-419"/>
+        </w:rPr>
+      </w:pPr>
+      <w:r>
+        <w:rPr>
+          <w:lang w:val="es-419"/>
+        </w:rPr>
+        <w:t>Selection Sort</w:t>
+      </w:r>
+    </w:p>
+    <w:p>
+      <w:pPr>
+        <w:pStyle w:val="Prrafodelista"/>
+        <w:numPr>
+          <w:ilvl w:val="0"/>
+          <w:numId w:val="11"/>
+        </w:numPr>
+        <w:rPr>
+          <w:lang w:val="es-419"/>
+        </w:rPr>
+      </w:pPr>
+      <w:r>
+        <w:rPr>
+          <w:lang w:val="es-419"/>
+        </w:rPr>
+        <w:t>Insertion Sort</w:t>
+      </w:r>
+    </w:p>
+    <w:p>
+      <w:pPr>
+        <w:pStyle w:val="Prrafodelista"/>
+        <w:numPr>
+          <w:ilvl w:val="0"/>
+          <w:numId w:val="11"/>
+        </w:numPr>
+        <w:rPr>
+          <w:lang w:val="es-419"/>
+        </w:rPr>
+      </w:pPr>
+      <w:r>
+        <w:rPr>
+          <w:lang w:val="es-419"/>
+        </w:rPr>
+        <w:t>Shell Sort</w:t>
+      </w:r>
+    </w:p>
+    <w:p>
+      <w:pPr>
+        <w:pStyle w:val="Prrafodelista"/>
+        <w:numPr>
+          <w:ilvl w:val="0"/>
+          <w:numId w:val="11"/>
+        </w:numPr>
+        <w:rPr>
+          <w:lang w:val="es-419"/>
+        </w:rPr>
+      </w:pPr>
+      <w:r>
+        <w:rPr>
+          <w:lang w:val="es-419"/>
+        </w:rPr>
+        <w:t>Quick Sort</w:t>
+      </w:r>
+    </w:p>
+    <w:p>
+      <w:pPr>
+        <w:pStyle w:val="Prrafodelista"/>
+        <w:numPr>
+          <w:ilvl w:val="0"/>
+          <w:numId w:val="11"/>
+        </w:numPr>
+        <w:rPr>
+          <w:lang w:val="es-419"/>
+        </w:rPr>
+      </w:pPr>
+      <w:r>
+        <w:rPr>
+          <w:lang w:val="es-419"/>
+        </w:rPr>
+        <w:t>Merge Sort</w:t>
+      </w:r>
     </w:p>
     <w:p>
       <w:pPr>
@@ -4315,6 +4677,119 @@
     </w:lvl>
   </w:abstractNum>
   <w:abstractNum w:abstractNumId="1" w15:restartNumberingAfterBreak="0">
+    <w:nsid w:val="04DF100F"/>
+    <w:multiLevelType w:val="hybridMultilevel"/>
+    <w:tmpl w:val="6DA820D8"/>
+    <w:lvl w:ilvl="0" w:tplc="240A0001">
+      <w:start w:val="1"/>
+      <w:numFmt w:val="bullet"/>
+      <w:lvlText w:val=""/>
+      <w:lvlJc w:val="left"/>
+      <w:pPr>
+        <w:ind w:left="720" w:hanging="360"/>
+      </w:pPr>
+      <w:rPr>
+        <w:rFonts w:ascii="Symbol" w:hAnsi="Symbol" w:hint="default"/>
+      </w:rPr>
+    </w:lvl>
+    <w:lvl w:ilvl="1" w:tplc="240A0003" w:tentative="1">
+      <w:start w:val="1"/>
+      <w:numFmt w:val="bullet"/>
+      <w:lvlText w:val="o"/>
+      <w:lvlJc w:val="left"/>
+      <w:pPr>
+        <w:ind w:left="1440" w:hanging="360"/>
+      </w:pPr>
+      <w:rPr>
+        <w:rFonts w:ascii="Courier New" w:hAnsi="Courier New" w:cs="Courier New" w:hint="default"/>
+      </w:rPr>
+    </w:lvl>
+    <w:lvl w:ilvl="2" w:tplc="240A0005" w:tentative="1">
+      <w:start w:val="1"/>
+      <w:numFmt w:val="bullet"/>
+      <w:lvlText w:val=""/>
+      <w:lvlJc w:val="left"/>
+      <w:pPr>
+        <w:ind w:left="2160" w:hanging="360"/>
+      </w:pPr>
+      <w:rPr>
+        <w:rFonts w:ascii="Wingdings" w:hAnsi="Wingdings" w:hint="default"/>
+      </w:rPr>
+    </w:lvl>
+    <w:lvl w:ilvl="3" w:tplc="240A0001" w:tentative="1">
+      <w:start w:val="1"/>
+      <w:numFmt w:val="bullet"/>
+      <w:lvlText w:val=""/>
+      <w:lvlJc w:val="left"/>
+      <w:pPr>
+        <w:ind w:left="2880" w:hanging="360"/>
+      </w:pPr>
+      <w:rPr>
+        <w:rFonts w:ascii="Symbol" w:hAnsi="Symbol" w:hint="default"/>
+      </w:rPr>
+    </w:lvl>
+    <w:lvl w:ilvl="4" w:tplc="240A0003" w:tentative="1">
+      <w:start w:val="1"/>
+      <w:numFmt w:val="bullet"/>
+      <w:lvlText w:val="o"/>
+      <w:lvlJc w:val="left"/>
+      <w:pPr>
+        <w:ind w:left="3600" w:hanging="360"/>
+      </w:pPr>
+      <w:rPr>
+        <w:rFonts w:ascii="Courier New" w:hAnsi="Courier New" w:cs="Courier New" w:hint="default"/>
+      </w:rPr>
+    </w:lvl>
+    <w:lvl w:ilvl="5" w:tplc="240A0005" w:tentative="1">
+      <w:start w:val="1"/>
+      <w:numFmt w:val="bullet"/>
+      <w:lvlText w:val=""/>
+      <w:lvlJc w:val="left"/>
+      <w:pPr>
+        <w:ind w:left="4320" w:hanging="360"/>
+      </w:pPr>
+      <w:rPr>
+        <w:rFonts w:ascii="Wingdings" w:hAnsi="Wingdings" w:hint="default"/>
+      </w:rPr>
+    </w:lvl>
+    <w:lvl w:ilvl="6" w:tplc="240A0001" w:tentative="1">
+      <w:start w:val="1"/>
+      <w:numFmt w:val="bullet"/>
+      <w:lvlText w:val=""/>
+      <w:lvlJc w:val="left"/>
+      <w:pPr>
+        <w:ind w:left="5040" w:hanging="360"/>
+      </w:pPr>
+      <w:rPr>
+        <w:rFonts w:ascii="Symbol" w:hAnsi="Symbol" w:hint="default"/>
+      </w:rPr>
+    </w:lvl>
+    <w:lvl w:ilvl="7" w:tplc="240A0003" w:tentative="1">
+      <w:start w:val="1"/>
+      <w:numFmt w:val="bullet"/>
+      <w:lvlText w:val="o"/>
+      <w:lvlJc w:val="left"/>
+      <w:pPr>
+        <w:ind w:left="5760" w:hanging="360"/>
+      </w:pPr>
+      <w:rPr>
+        <w:rFonts w:ascii="Courier New" w:hAnsi="Courier New" w:cs="Courier New" w:hint="default"/>
+      </w:rPr>
+    </w:lvl>
+    <w:lvl w:ilvl="8" w:tplc="240A0005" w:tentative="1">
+      <w:start w:val="1"/>
+      <w:numFmt w:val="bullet"/>
+      <w:lvlText w:val=""/>
+      <w:lvlJc w:val="left"/>
+      <w:pPr>
+        <w:ind w:left="6480" w:hanging="360"/>
+      </w:pPr>
+      <w:rPr>
+        <w:rFonts w:ascii="Wingdings" w:hAnsi="Wingdings" w:hint="default"/>
+      </w:rPr>
+    </w:lvl>
+  </w:abstractNum>
+  <w:abstractNum w:abstractNumId="2" w15:restartNumberingAfterBreak="0">
     <w:nsid w:val="173865FE"/>
     <w:multiLevelType w:val="hybridMultilevel"/>
     <w:tmpl w:val="352AD702"/>
@@ -4403,7 +4878,7 @@
       </w:pPr>
     </w:lvl>
   </w:abstractNum>
-  <w:abstractNum w:abstractNumId="2" w15:restartNumberingAfterBreak="0">
+  <w:abstractNum w:abstractNumId="3" w15:restartNumberingAfterBreak="0">
     <w:nsid w:val="232452F2"/>
     <w:multiLevelType w:val="hybridMultilevel"/>
     <w:tmpl w:val="9B0810AC"/>
@@ -4495,7 +4970,7 @@
       </w:pPr>
     </w:lvl>
   </w:abstractNum>
-  <w:abstractNum w:abstractNumId="3" w15:restartNumberingAfterBreak="0">
+  <w:abstractNum w:abstractNumId="4" w15:restartNumberingAfterBreak="0">
     <w:nsid w:val="29D34659"/>
     <w:multiLevelType w:val="hybridMultilevel"/>
     <w:tmpl w:val="4240E0E6"/>
@@ -4584,7 +5059,7 @@
       </w:pPr>
     </w:lvl>
   </w:abstractNum>
-  <w:abstractNum w:abstractNumId="4" w15:restartNumberingAfterBreak="0">
+  <w:abstractNum w:abstractNumId="5" w15:restartNumberingAfterBreak="0">
     <w:nsid w:val="37FB6924"/>
     <w:multiLevelType w:val="hybridMultilevel"/>
     <w:tmpl w:val="94EA709A"/>
@@ -4676,7 +5151,7 @@
       </w:pPr>
     </w:lvl>
   </w:abstractNum>
-  <w:abstractNum w:abstractNumId="5" w15:restartNumberingAfterBreak="0">
+  <w:abstractNum w:abstractNumId="6" w15:restartNumberingAfterBreak="0">
     <w:nsid w:val="446D4DDB"/>
     <w:multiLevelType w:val="multilevel"/>
     <w:tmpl w:val="0409001D"/>
@@ -4789,7 +5264,7 @@
       </w:rPr>
     </w:lvl>
   </w:abstractNum>
-  <w:abstractNum w:abstractNumId="6" w15:restartNumberingAfterBreak="0">
+  <w:abstractNum w:abstractNumId="7" w15:restartNumberingAfterBreak="0">
     <w:nsid w:val="48077949"/>
     <w:multiLevelType w:val="hybridMultilevel"/>
     <w:tmpl w:val="230E49A2"/>
@@ -4878,7 +5353,7 @@
       </w:pPr>
     </w:lvl>
   </w:abstractNum>
-  <w:abstractNum w:abstractNumId="7" w15:restartNumberingAfterBreak="0">
+  <w:abstractNum w:abstractNumId="8" w15:restartNumberingAfterBreak="0">
     <w:nsid w:val="54BB6325"/>
     <w:multiLevelType w:val="hybridMultilevel"/>
     <w:tmpl w:val="BA3CFEEE"/>
@@ -4970,7 +5445,7 @@
       </w:pPr>
     </w:lvl>
   </w:abstractNum>
-  <w:abstractNum w:abstractNumId="8" w15:restartNumberingAfterBreak="0">
+  <w:abstractNum w:abstractNumId="9" w15:restartNumberingAfterBreak="0">
     <w:nsid w:val="5B290FCB"/>
     <w:multiLevelType w:val="hybridMultilevel"/>
     <w:tmpl w:val="230E49A2"/>
@@ -5059,7 +5534,7 @@
       </w:pPr>
     </w:lvl>
   </w:abstractNum>
-  <w:abstractNum w:abstractNumId="9" w15:restartNumberingAfterBreak="0">
+  <w:abstractNum w:abstractNumId="10" w15:restartNumberingAfterBreak="0">
     <w:nsid w:val="62CC7790"/>
     <w:multiLevelType w:val="hybridMultilevel"/>
     <w:tmpl w:val="324E3F1A"/>
@@ -5146,34 +5621,37 @@
     </w:lvl>
   </w:abstractNum>
   <w:num w:numId="1">
-    <w:abstractNumId w:val="5"/>
+    <w:abstractNumId w:val="6"/>
   </w:num>
   <w:num w:numId="2">
-    <w:abstractNumId w:val="6"/>
+    <w:abstractNumId w:val="7"/>
   </w:num>
   <w:num w:numId="3">
-    <w:abstractNumId w:val="8"/>
+    <w:abstractNumId w:val="9"/>
   </w:num>
   <w:num w:numId="4">
-    <w:abstractNumId w:val="3"/>
+    <w:abstractNumId w:val="4"/>
   </w:num>
   <w:num w:numId="5">
     <w:abstractNumId w:val="0"/>
   </w:num>
   <w:num w:numId="6">
-    <w:abstractNumId w:val="4"/>
+    <w:abstractNumId w:val="5"/>
   </w:num>
   <w:num w:numId="7">
-    <w:abstractNumId w:val="1"/>
+    <w:abstractNumId w:val="2"/>
   </w:num>
   <w:num w:numId="8">
-    <w:abstractNumId w:val="9"/>
+    <w:abstractNumId w:val="10"/>
   </w:num>
   <w:num w:numId="9">
-    <w:abstractNumId w:val="2"/>
+    <w:abstractNumId w:val="3"/>
   </w:num>
   <w:num w:numId="10">
-    <w:abstractNumId w:val="7"/>
+    <w:abstractNumId w:val="8"/>
+  </w:num>
+  <w:num w:numId="11">
+    <w:abstractNumId w:val="1"/>
   </w:num>
 </w:numbering>
 </file>
@@ -6197,6 +6675,15 @@
 </file>
 
 <file path=customXml/item1.xml><?xml version="1.0" encoding="utf-8"?>
+<?mso-contentType ?>
+<FormTemplates xmlns="http://schemas.microsoft.com/sharepoint/v3/contenttype/forms">
+  <Display>DocumentLibraryForm</Display>
+  <Edit>DocumentLibraryForm</Edit>
+  <New>DocumentLibraryForm</New>
+</FormTemplates>
+</file>
+
+<file path=customXml/item2.xml><?xml version="1.0" encoding="utf-8"?>
 <ct:contentTypeSchema xmlns:ct="http://schemas.microsoft.com/office/2006/metadata/contentType" xmlns:ma="http://schemas.microsoft.com/office/2006/metadata/properties/metaAttributes" ct:_="" ma:_="" ma:contentTypeName="Documento" ma:contentTypeID="0x01010023858CF01A2EF24688B692775F4C60A4" ma:contentTypeVersion="12" ma:contentTypeDescription="Crear nuevo documento." ma:contentTypeScope="" ma:versionID="6ca5caf3e573104b48cd489fb7ebf238">
   <xsd:schema xmlns:xsd="http://www.w3.org/2001/XMLSchema" xmlns:xs="http://www.w3.org/2001/XMLSchema" xmlns:p="http://schemas.microsoft.com/office/2006/metadata/properties" xmlns:ns2="164883f8-7691-4ecf-b54a-664c0d0edefe" xmlns:ns3="85e30bcc-d76c-4413-8e4d-2dce22fb0743" targetNamespace="http://schemas.microsoft.com/office/2006/metadata/properties" ma:root="true" ma:fieldsID="f8ff97dc266d6a6a16fe4e7cad907b60" ns2:_="" ns3:_="">
     <xsd:import namespace="164883f8-7691-4ecf-b54a-664c0d0edefe"/>
@@ -6413,15 +6900,6 @@
 </ct:contentTypeSchema>
 </file>
 
-<file path=customXml/item2.xml><?xml version="1.0" encoding="utf-8"?>
-<?mso-contentType ?>
-<FormTemplates xmlns="http://schemas.microsoft.com/sharepoint/v3/contenttype/forms">
-  <Display>DocumentLibraryForm</Display>
-  <Edit>DocumentLibraryForm</Edit>
-  <New>DocumentLibraryForm</New>
-</FormTemplates>
-</file>
-
 <file path=customXml/item3.xml><?xml version="1.0" encoding="utf-8"?>
 <p:properties xmlns:p="http://schemas.microsoft.com/office/2006/metadata/properties" xmlns:xsi="http://www.w3.org/2001/XMLSchema-instance" xmlns:pc="http://schemas.microsoft.com/office/infopath/2007/PartnerControls">
   <documentManagement>
@@ -6532,6 +7010,14 @@
 </file>
 
 <file path=customXml/itemProps1.xml><?xml version="1.0" encoding="utf-8"?>
+<ds:datastoreItem xmlns:ds="http://schemas.openxmlformats.org/officeDocument/2006/customXml" ds:itemID="{7DBE8262-9C92-4A1B-85FF-A533173B85D6}">
+  <ds:schemaRefs>
+    <ds:schemaRef ds:uri="http://schemas.microsoft.com/sharepoint/v3/contenttype/forms"/>
+  </ds:schemaRefs>
+</ds:datastoreItem>
+</file>
+
+<file path=customXml/itemProps2.xml><?xml version="1.0" encoding="utf-8"?>
 <ds:datastoreItem xmlns:ds="http://schemas.openxmlformats.org/officeDocument/2006/customXml" ds:itemID="{570DB6D3-8E6B-4426-9C2D-AC98993DD9BC}">
   <ds:schemaRefs>
     <ds:schemaRef ds:uri="http://schemas.microsoft.com/office/2006/metadata/contentType"/>
@@ -6550,14 +7036,6 @@
 </ds:datastoreItem>
 </file>
 
-<file path=customXml/itemProps2.xml><?xml version="1.0" encoding="utf-8"?>
-<ds:datastoreItem xmlns:ds="http://schemas.openxmlformats.org/officeDocument/2006/customXml" ds:itemID="{7DBE8262-9C92-4A1B-85FF-A533173B85D6}">
-  <ds:schemaRefs>
-    <ds:schemaRef ds:uri="http://schemas.microsoft.com/sharepoint/v3/contenttype/forms"/>
-  </ds:schemaRefs>
-</ds:datastoreItem>
-</file>
-
 <file path=customXml/itemProps3.xml><?xml version="1.0" encoding="utf-8"?>
 <ds:datastoreItem xmlns:ds="http://schemas.openxmlformats.org/officeDocument/2006/customXml" ds:itemID="{D8D55360-DA4E-4EE6-A532-0D8BE99E30A4}">
   <ds:schemaRefs>

</xml_diff>